<commit_message>
updated repository to finalize for submission
</commit_message>
<xml_diff>
--- a/doc/0001-Project_EOT.docx
+++ b/doc/0001-Project_EOT.docx
@@ -37,10 +37,1702 @@
           <w:rFonts w:ascii="Times New Roman" w:hAnsi="Times New Roman" w:cs="Times New Roman"/>
         </w:rPr>
       </w:pPr>
+      <w:r>
+        <w:rPr>
+          <w:rFonts w:ascii="Times New Roman" w:hAnsi="Times New Roman" w:cs="Times New Roman"/>
+        </w:rPr>
+        <w:t>0001-Project_EOT</w:t>
+      </w:r>
+    </w:p>
+    <w:tbl>
+      <w:tblPr>
+        <w:tblpPr w:leftFromText="180" w:rightFromText="180" w:vertAnchor="text" w:horzAnchor="page" w:tblpX="859" w:tblpY="2241"/>
+        <w:tblW w:w="5611" w:type="dxa"/>
+        <w:tblLayout w:type="fixed"/>
+        <w:tblCellMar>
+          <w:top w:w="15" w:type="dxa"/>
+        </w:tblCellMar>
+        <w:tblLook w:val="04A0" w:firstRow="1" w:lastRow="0" w:firstColumn="1" w:lastColumn="0" w:noHBand="0" w:noVBand="1"/>
+      </w:tblPr>
+      <w:tblGrid>
+        <w:gridCol w:w="2620"/>
+        <w:gridCol w:w="2755"/>
+        <w:gridCol w:w="236"/>
+      </w:tblGrid>
+      <w:tr>
+        <w:trPr>
+          <w:gridAfter w:val="1"/>
+          <w:wAfter w:w="236" w:type="dxa"/>
+          <w:trHeight w:val="315"/>
+        </w:trPr>
+        <w:tc>
+          <w:tcPr>
+            <w:tcW w:w="2620" w:type="dxa"/>
+            <w:tcBorders>
+              <w:top w:val="single" w:sz="4" w:space="0" w:color="auto"/>
+              <w:left w:val="single" w:sz="4" w:space="0" w:color="auto"/>
+              <w:bottom w:val="single" w:sz="4" w:space="0" w:color="auto"/>
+              <w:right w:val="single" w:sz="4" w:space="0" w:color="auto"/>
+            </w:tcBorders>
+            <w:shd w:val="clear" w:color="000000" w:fill="C9C9C9"/>
+            <w:noWrap/>
+            <w:vAlign w:val="center"/>
+            <w:hideMark/>
+          </w:tcPr>
+          <w:p>
+            <w:pPr>
+              <w:jc w:val="center"/>
+              <w:rPr>
+                <w:rFonts w:ascii="Calibri" w:eastAsia="Times New Roman" w:hAnsi="Calibri" w:cs="Calibri"/>
+                <w:color w:val="000000"/>
+              </w:rPr>
+            </w:pPr>
+            <w:r>
+              <w:rPr>
+                <w:rFonts w:ascii="Calibri" w:eastAsia="Times New Roman" w:hAnsi="Calibri" w:cs="Calibri"/>
+                <w:color w:val="000000"/>
+              </w:rPr>
+              <w:t>Num. of Elements/array</w:t>
+            </w:r>
+          </w:p>
+        </w:tc>
+        <w:tc>
+          <w:tcPr>
+            <w:tcW w:w="2755" w:type="dxa"/>
+            <w:tcBorders>
+              <w:top w:val="single" w:sz="4" w:space="0" w:color="auto"/>
+              <w:left w:val="nil"/>
+              <w:bottom w:val="single" w:sz="4" w:space="0" w:color="auto"/>
+              <w:right w:val="single" w:sz="4" w:space="0" w:color="auto"/>
+            </w:tcBorders>
+            <w:shd w:val="clear" w:color="000000" w:fill="8EA9DB"/>
+            <w:noWrap/>
+            <w:vAlign w:val="bottom"/>
+            <w:hideMark/>
+          </w:tcPr>
+          <w:p>
+            <w:pPr>
+              <w:rPr>
+                <w:rFonts w:ascii="Calibri" w:eastAsia="Times New Roman" w:hAnsi="Calibri" w:cs="Calibri"/>
+                <w:color w:val="000000"/>
+              </w:rPr>
+            </w:pPr>
+            <w:r>
+              <w:rPr>
+                <w:rFonts w:ascii="Calibri" w:eastAsia="Times New Roman" w:hAnsi="Calibri" w:cs="Calibri"/>
+                <w:color w:val="000000"/>
+              </w:rPr>
+              <w:t>Average Loop Time: (</w:t>
+            </w:r>
+            <w:proofErr w:type="spellStart"/>
+            <w:r>
+              <w:rPr>
+                <w:rFonts w:ascii="Calibri" w:eastAsia="Times New Roman" w:hAnsi="Calibri" w:cs="Calibri"/>
+                <w:color w:val="000000"/>
+              </w:rPr>
+              <w:t>ms</w:t>
+            </w:r>
+            <w:proofErr w:type="spellEnd"/>
+            <w:r>
+              <w:rPr>
+                <w:rFonts w:ascii="Calibri" w:eastAsia="Times New Roman" w:hAnsi="Calibri" w:cs="Calibri"/>
+                <w:color w:val="000000"/>
+              </w:rPr>
+              <w:t>)</w:t>
+            </w:r>
+          </w:p>
+        </w:tc>
+      </w:tr>
+      <w:tr>
+        <w:trPr>
+          <w:gridAfter w:val="1"/>
+          <w:wAfter w:w="236" w:type="dxa"/>
+          <w:trHeight w:val="315"/>
+        </w:trPr>
+        <w:tc>
+          <w:tcPr>
+            <w:tcW w:w="2620" w:type="dxa"/>
+            <w:vMerge w:val="restart"/>
+            <w:tcBorders>
+              <w:top w:val="nil"/>
+              <w:left w:val="single" w:sz="4" w:space="0" w:color="auto"/>
+              <w:bottom w:val="single" w:sz="4" w:space="0" w:color="auto"/>
+              <w:right w:val="single" w:sz="4" w:space="0" w:color="auto"/>
+            </w:tcBorders>
+            <w:shd w:val="clear" w:color="000000" w:fill="C9C9C9"/>
+            <w:noWrap/>
+            <w:vAlign w:val="center"/>
+            <w:hideMark/>
+          </w:tcPr>
+          <w:p>
+            <w:pPr>
+              <w:jc w:val="center"/>
+              <w:rPr>
+                <w:rFonts w:ascii="Calibri" w:eastAsia="Times New Roman" w:hAnsi="Calibri" w:cs="Calibri"/>
+                <w:color w:val="000000"/>
+              </w:rPr>
+            </w:pPr>
+            <w:r>
+              <w:rPr>
+                <w:rFonts w:ascii="Calibri" w:eastAsia="Times New Roman" w:hAnsi="Calibri" w:cs="Calibri"/>
+                <w:color w:val="000000"/>
+              </w:rPr>
+              <w:t>500</w:t>
+            </w:r>
+          </w:p>
+        </w:tc>
+        <w:tc>
+          <w:tcPr>
+            <w:tcW w:w="2755" w:type="dxa"/>
+            <w:vMerge w:val="restart"/>
+            <w:tcBorders>
+              <w:top w:val="nil"/>
+              <w:left w:val="single" w:sz="4" w:space="0" w:color="auto"/>
+              <w:bottom w:val="single" w:sz="4" w:space="0" w:color="auto"/>
+              <w:right w:val="single" w:sz="4" w:space="0" w:color="auto"/>
+            </w:tcBorders>
+            <w:shd w:val="clear" w:color="000000" w:fill="8EA9DB"/>
+            <w:noWrap/>
+            <w:vAlign w:val="center"/>
+            <w:hideMark/>
+          </w:tcPr>
+          <w:p>
+            <w:pPr>
+              <w:jc w:val="center"/>
+              <w:rPr>
+                <w:rFonts w:ascii="Calibri" w:eastAsia="Times New Roman" w:hAnsi="Calibri" w:cs="Calibri"/>
+                <w:color w:val="000000"/>
+              </w:rPr>
+            </w:pPr>
+            <w:r>
+              <w:rPr>
+                <w:rFonts w:ascii="Calibri" w:eastAsia="Times New Roman" w:hAnsi="Calibri" w:cs="Calibri"/>
+                <w:color w:val="000000"/>
+              </w:rPr>
+              <w:t>436.45</w:t>
+            </w:r>
+          </w:p>
+        </w:tc>
+      </w:tr>
+      <w:tr>
+        <w:trPr>
+          <w:trHeight w:val="315"/>
+        </w:trPr>
+        <w:tc>
+          <w:tcPr>
+            <w:tcW w:w="2620" w:type="dxa"/>
+            <w:vMerge/>
+            <w:tcBorders>
+              <w:top w:val="nil"/>
+              <w:left w:val="single" w:sz="4" w:space="0" w:color="auto"/>
+              <w:bottom w:val="single" w:sz="4" w:space="0" w:color="auto"/>
+              <w:right w:val="single" w:sz="4" w:space="0" w:color="auto"/>
+            </w:tcBorders>
+            <w:vAlign w:val="center"/>
+            <w:hideMark/>
+          </w:tcPr>
+          <w:p>
+            <w:pPr>
+              <w:rPr>
+                <w:rFonts w:ascii="Calibri" w:eastAsia="Times New Roman" w:hAnsi="Calibri" w:cs="Calibri"/>
+                <w:color w:val="000000"/>
+              </w:rPr>
+            </w:pPr>
+          </w:p>
+        </w:tc>
+        <w:tc>
+          <w:tcPr>
+            <w:tcW w:w="2755" w:type="dxa"/>
+            <w:vMerge/>
+            <w:tcBorders>
+              <w:top w:val="nil"/>
+              <w:left w:val="single" w:sz="4" w:space="0" w:color="auto"/>
+              <w:bottom w:val="single" w:sz="4" w:space="0" w:color="auto"/>
+              <w:right w:val="single" w:sz="4" w:space="0" w:color="auto"/>
+            </w:tcBorders>
+            <w:vAlign w:val="center"/>
+            <w:hideMark/>
+          </w:tcPr>
+          <w:p>
+            <w:pPr>
+              <w:rPr>
+                <w:rFonts w:ascii="Calibri" w:eastAsia="Times New Roman" w:hAnsi="Calibri" w:cs="Calibri"/>
+                <w:color w:val="000000"/>
+              </w:rPr>
+            </w:pPr>
+          </w:p>
+        </w:tc>
+        <w:tc>
+          <w:tcPr>
+            <w:tcW w:w="236" w:type="dxa"/>
+            <w:tcBorders>
+              <w:top w:val="nil"/>
+              <w:left w:val="nil"/>
+              <w:bottom w:val="nil"/>
+              <w:right w:val="nil"/>
+            </w:tcBorders>
+            <w:shd w:val="clear" w:color="auto" w:fill="auto"/>
+            <w:noWrap/>
+            <w:vAlign w:val="bottom"/>
+            <w:hideMark/>
+          </w:tcPr>
+          <w:p>
+            <w:pPr>
+              <w:jc w:val="center"/>
+              <w:rPr>
+                <w:rFonts w:ascii="Calibri" w:eastAsia="Times New Roman" w:hAnsi="Calibri" w:cs="Calibri"/>
+                <w:color w:val="000000"/>
+              </w:rPr>
+            </w:pPr>
+          </w:p>
+        </w:tc>
+      </w:tr>
+      <w:tr>
+        <w:trPr>
+          <w:trHeight w:val="315"/>
+        </w:trPr>
+        <w:tc>
+          <w:tcPr>
+            <w:tcW w:w="2620" w:type="dxa"/>
+            <w:vMerge w:val="restart"/>
+            <w:tcBorders>
+              <w:top w:val="nil"/>
+              <w:left w:val="single" w:sz="4" w:space="0" w:color="auto"/>
+              <w:bottom w:val="single" w:sz="4" w:space="0" w:color="auto"/>
+              <w:right w:val="single" w:sz="4" w:space="0" w:color="auto"/>
+            </w:tcBorders>
+            <w:shd w:val="clear" w:color="000000" w:fill="C9C9C9"/>
+            <w:noWrap/>
+            <w:vAlign w:val="center"/>
+            <w:hideMark/>
+          </w:tcPr>
+          <w:p>
+            <w:pPr>
+              <w:jc w:val="center"/>
+              <w:rPr>
+                <w:rFonts w:ascii="Calibri" w:eastAsia="Times New Roman" w:hAnsi="Calibri" w:cs="Calibri"/>
+                <w:color w:val="000000"/>
+              </w:rPr>
+            </w:pPr>
+            <w:r>
+              <w:rPr>
+                <w:rFonts w:ascii="Calibri" w:eastAsia="Times New Roman" w:hAnsi="Calibri" w:cs="Calibri"/>
+                <w:color w:val="000000"/>
+              </w:rPr>
+              <w:t>2500</w:t>
+            </w:r>
+          </w:p>
+        </w:tc>
+        <w:tc>
+          <w:tcPr>
+            <w:tcW w:w="2755" w:type="dxa"/>
+            <w:vMerge w:val="restart"/>
+            <w:tcBorders>
+              <w:top w:val="nil"/>
+              <w:left w:val="single" w:sz="4" w:space="0" w:color="auto"/>
+              <w:bottom w:val="single" w:sz="4" w:space="0" w:color="auto"/>
+              <w:right w:val="single" w:sz="4" w:space="0" w:color="auto"/>
+            </w:tcBorders>
+            <w:shd w:val="clear" w:color="000000" w:fill="8EA9DB"/>
+            <w:noWrap/>
+            <w:vAlign w:val="center"/>
+            <w:hideMark/>
+          </w:tcPr>
+          <w:p>
+            <w:pPr>
+              <w:jc w:val="center"/>
+              <w:rPr>
+                <w:rFonts w:ascii="Calibri" w:eastAsia="Times New Roman" w:hAnsi="Calibri" w:cs="Calibri"/>
+                <w:color w:val="000000"/>
+              </w:rPr>
+            </w:pPr>
+            <w:r>
+              <w:rPr>
+                <w:rFonts w:ascii="Calibri" w:eastAsia="Times New Roman" w:hAnsi="Calibri" w:cs="Calibri"/>
+                <w:color w:val="000000"/>
+              </w:rPr>
+              <w:t>9673.83</w:t>
+            </w:r>
+          </w:p>
+        </w:tc>
+        <w:tc>
+          <w:tcPr>
+            <w:tcW w:w="236" w:type="dxa"/>
+            <w:vAlign w:val="center"/>
+            <w:hideMark/>
+          </w:tcPr>
+          <w:p>
+            <w:pPr>
+              <w:rPr>
+                <w:rFonts w:ascii="Times New Roman" w:eastAsia="Times New Roman" w:hAnsi="Times New Roman" w:cs="Times New Roman"/>
+                <w:sz w:val="20"/>
+                <w:szCs w:val="20"/>
+              </w:rPr>
+            </w:pPr>
+          </w:p>
+        </w:tc>
+      </w:tr>
+      <w:tr>
+        <w:trPr>
+          <w:trHeight w:val="315"/>
+        </w:trPr>
+        <w:tc>
+          <w:tcPr>
+            <w:tcW w:w="2620" w:type="dxa"/>
+            <w:vMerge/>
+            <w:tcBorders>
+              <w:top w:val="nil"/>
+              <w:left w:val="single" w:sz="4" w:space="0" w:color="auto"/>
+              <w:bottom w:val="single" w:sz="4" w:space="0" w:color="auto"/>
+              <w:right w:val="single" w:sz="4" w:space="0" w:color="auto"/>
+            </w:tcBorders>
+            <w:vAlign w:val="center"/>
+            <w:hideMark/>
+          </w:tcPr>
+          <w:p>
+            <w:pPr>
+              <w:rPr>
+                <w:rFonts w:ascii="Calibri" w:eastAsia="Times New Roman" w:hAnsi="Calibri" w:cs="Calibri"/>
+                <w:color w:val="000000"/>
+              </w:rPr>
+            </w:pPr>
+          </w:p>
+        </w:tc>
+        <w:tc>
+          <w:tcPr>
+            <w:tcW w:w="2755" w:type="dxa"/>
+            <w:vMerge/>
+            <w:tcBorders>
+              <w:top w:val="nil"/>
+              <w:left w:val="single" w:sz="4" w:space="0" w:color="auto"/>
+              <w:bottom w:val="single" w:sz="4" w:space="0" w:color="auto"/>
+              <w:right w:val="single" w:sz="4" w:space="0" w:color="auto"/>
+            </w:tcBorders>
+            <w:vAlign w:val="center"/>
+            <w:hideMark/>
+          </w:tcPr>
+          <w:p>
+            <w:pPr>
+              <w:rPr>
+                <w:rFonts w:ascii="Calibri" w:eastAsia="Times New Roman" w:hAnsi="Calibri" w:cs="Calibri"/>
+                <w:color w:val="000000"/>
+              </w:rPr>
+            </w:pPr>
+          </w:p>
+        </w:tc>
+        <w:tc>
+          <w:tcPr>
+            <w:tcW w:w="236" w:type="dxa"/>
+            <w:tcBorders>
+              <w:top w:val="nil"/>
+              <w:left w:val="nil"/>
+              <w:bottom w:val="nil"/>
+              <w:right w:val="nil"/>
+            </w:tcBorders>
+            <w:shd w:val="clear" w:color="auto" w:fill="auto"/>
+            <w:noWrap/>
+            <w:vAlign w:val="bottom"/>
+            <w:hideMark/>
+          </w:tcPr>
+          <w:p>
+            <w:pPr>
+              <w:jc w:val="center"/>
+              <w:rPr>
+                <w:rFonts w:ascii="Calibri" w:eastAsia="Times New Roman" w:hAnsi="Calibri" w:cs="Calibri"/>
+                <w:color w:val="000000"/>
+              </w:rPr>
+            </w:pPr>
+          </w:p>
+        </w:tc>
+      </w:tr>
+      <w:tr>
+        <w:trPr>
+          <w:trHeight w:val="315"/>
+        </w:trPr>
+        <w:tc>
+          <w:tcPr>
+            <w:tcW w:w="2620" w:type="dxa"/>
+            <w:vMerge w:val="restart"/>
+            <w:tcBorders>
+              <w:top w:val="nil"/>
+              <w:left w:val="single" w:sz="4" w:space="0" w:color="auto"/>
+              <w:bottom w:val="single" w:sz="4" w:space="0" w:color="auto"/>
+              <w:right w:val="single" w:sz="4" w:space="0" w:color="auto"/>
+            </w:tcBorders>
+            <w:shd w:val="clear" w:color="000000" w:fill="C9C9C9"/>
+            <w:noWrap/>
+            <w:vAlign w:val="center"/>
+            <w:hideMark/>
+          </w:tcPr>
+          <w:p>
+            <w:pPr>
+              <w:jc w:val="center"/>
+              <w:rPr>
+                <w:rFonts w:ascii="Calibri" w:eastAsia="Times New Roman" w:hAnsi="Calibri" w:cs="Calibri"/>
+                <w:color w:val="000000"/>
+              </w:rPr>
+            </w:pPr>
+            <w:r>
+              <w:rPr>
+                <w:rFonts w:ascii="Calibri" w:eastAsia="Times New Roman" w:hAnsi="Calibri" w:cs="Calibri"/>
+                <w:color w:val="000000"/>
+              </w:rPr>
+              <w:t>5000</w:t>
+            </w:r>
+          </w:p>
+        </w:tc>
+        <w:tc>
+          <w:tcPr>
+            <w:tcW w:w="2755" w:type="dxa"/>
+            <w:vMerge w:val="restart"/>
+            <w:tcBorders>
+              <w:top w:val="nil"/>
+              <w:left w:val="single" w:sz="4" w:space="0" w:color="auto"/>
+              <w:bottom w:val="single" w:sz="4" w:space="0" w:color="auto"/>
+              <w:right w:val="single" w:sz="4" w:space="0" w:color="auto"/>
+            </w:tcBorders>
+            <w:shd w:val="clear" w:color="000000" w:fill="8EA9DB"/>
+            <w:noWrap/>
+            <w:vAlign w:val="center"/>
+            <w:hideMark/>
+          </w:tcPr>
+          <w:p>
+            <w:pPr>
+              <w:jc w:val="center"/>
+              <w:rPr>
+                <w:rFonts w:ascii="Calibri" w:eastAsia="Times New Roman" w:hAnsi="Calibri" w:cs="Calibri"/>
+                <w:color w:val="000000"/>
+              </w:rPr>
+            </w:pPr>
+            <w:r>
+              <w:rPr>
+                <w:rFonts w:ascii="Calibri" w:eastAsia="Times New Roman" w:hAnsi="Calibri" w:cs="Calibri"/>
+                <w:color w:val="000000"/>
+              </w:rPr>
+              <w:t>39452.43</w:t>
+            </w:r>
+          </w:p>
+        </w:tc>
+        <w:tc>
+          <w:tcPr>
+            <w:tcW w:w="236" w:type="dxa"/>
+            <w:vAlign w:val="center"/>
+            <w:hideMark/>
+          </w:tcPr>
+          <w:p>
+            <w:pPr>
+              <w:rPr>
+                <w:rFonts w:ascii="Times New Roman" w:eastAsia="Times New Roman" w:hAnsi="Times New Roman" w:cs="Times New Roman"/>
+                <w:sz w:val="20"/>
+                <w:szCs w:val="20"/>
+              </w:rPr>
+            </w:pPr>
+          </w:p>
+        </w:tc>
+      </w:tr>
+      <w:tr>
+        <w:trPr>
+          <w:trHeight w:val="315"/>
+        </w:trPr>
+        <w:tc>
+          <w:tcPr>
+            <w:tcW w:w="2620" w:type="dxa"/>
+            <w:vMerge/>
+            <w:tcBorders>
+              <w:top w:val="nil"/>
+              <w:left w:val="single" w:sz="4" w:space="0" w:color="auto"/>
+              <w:bottom w:val="single" w:sz="4" w:space="0" w:color="auto"/>
+              <w:right w:val="single" w:sz="4" w:space="0" w:color="auto"/>
+            </w:tcBorders>
+            <w:vAlign w:val="center"/>
+            <w:hideMark/>
+          </w:tcPr>
+          <w:p>
+            <w:pPr>
+              <w:rPr>
+                <w:rFonts w:ascii="Calibri" w:eastAsia="Times New Roman" w:hAnsi="Calibri" w:cs="Calibri"/>
+                <w:color w:val="000000"/>
+              </w:rPr>
+            </w:pPr>
+          </w:p>
+        </w:tc>
+        <w:tc>
+          <w:tcPr>
+            <w:tcW w:w="2755" w:type="dxa"/>
+            <w:vMerge/>
+            <w:tcBorders>
+              <w:top w:val="nil"/>
+              <w:left w:val="single" w:sz="4" w:space="0" w:color="auto"/>
+              <w:bottom w:val="single" w:sz="4" w:space="0" w:color="auto"/>
+              <w:right w:val="single" w:sz="4" w:space="0" w:color="auto"/>
+            </w:tcBorders>
+            <w:vAlign w:val="center"/>
+            <w:hideMark/>
+          </w:tcPr>
+          <w:p>
+            <w:pPr>
+              <w:rPr>
+                <w:rFonts w:ascii="Calibri" w:eastAsia="Times New Roman" w:hAnsi="Calibri" w:cs="Calibri"/>
+                <w:color w:val="000000"/>
+              </w:rPr>
+            </w:pPr>
+          </w:p>
+        </w:tc>
+        <w:tc>
+          <w:tcPr>
+            <w:tcW w:w="236" w:type="dxa"/>
+            <w:tcBorders>
+              <w:top w:val="nil"/>
+              <w:left w:val="nil"/>
+              <w:bottom w:val="nil"/>
+              <w:right w:val="nil"/>
+            </w:tcBorders>
+            <w:shd w:val="clear" w:color="auto" w:fill="auto"/>
+            <w:noWrap/>
+            <w:vAlign w:val="bottom"/>
+            <w:hideMark/>
+          </w:tcPr>
+          <w:p>
+            <w:pPr>
+              <w:jc w:val="center"/>
+              <w:rPr>
+                <w:rFonts w:ascii="Calibri" w:eastAsia="Times New Roman" w:hAnsi="Calibri" w:cs="Calibri"/>
+                <w:color w:val="000000"/>
+              </w:rPr>
+            </w:pPr>
+          </w:p>
+        </w:tc>
+      </w:tr>
+    </w:tbl>
+    <w:p>
+      <w:pPr>
+        <w:spacing w:line="480" w:lineRule="auto"/>
+        <w:rPr>
+          <w:rFonts w:ascii="Times New Roman" w:eastAsiaTheme="minorEastAsia" w:hAnsi="Times New Roman" w:cs="Times New Roman"/>
+        </w:rPr>
+      </w:pPr>
+      <w:r>
+        <w:rPr>
+          <w:rFonts w:ascii="Times New Roman" w:hAnsi="Times New Roman" w:cs="Times New Roman"/>
+          <w:noProof/>
+        </w:rPr>
+        <w:drawing>
+          <wp:anchor distT="0" distB="0" distL="114300" distR="114300" simplePos="0" relativeHeight="251658240" behindDoc="1" locked="0" layoutInCell="1" allowOverlap="1" wp14:anchorId="56649062" wp14:editId="534FB513">
+            <wp:simplePos x="0" y="0"/>
+            <wp:positionH relativeFrom="column">
+              <wp:posOffset>3266440</wp:posOffset>
+            </wp:positionH>
+            <wp:positionV relativeFrom="paragraph">
+              <wp:posOffset>1421765</wp:posOffset>
+            </wp:positionV>
+            <wp:extent cx="2441575" cy="1483360"/>
+            <wp:effectExtent l="0" t="0" r="0" b="2540"/>
+            <wp:wrapTight wrapText="bothSides">
+              <wp:wrapPolygon edited="0">
+                <wp:start x="0" y="0"/>
+                <wp:lineTo x="0" y="21360"/>
+                <wp:lineTo x="21403" y="21360"/>
+                <wp:lineTo x="21403" y="0"/>
+                <wp:lineTo x="0" y="0"/>
+              </wp:wrapPolygon>
+            </wp:wrapTight>
+            <wp:docPr id="1" name="Picture 1" descr="Chart, line chart&#10;&#10;Description automatically generated"/>
+            <wp:cNvGraphicFramePr>
+              <a:graphicFrameLocks xmlns:a="http://schemas.openxmlformats.org/drawingml/2006/main" noChangeAspect="1"/>
+            </wp:cNvGraphicFramePr>
+            <a:graphic xmlns:a="http://schemas.openxmlformats.org/drawingml/2006/main">
+              <a:graphicData uri="http://schemas.openxmlformats.org/drawingml/2006/picture">
+                <pic:pic xmlns:pic="http://schemas.openxmlformats.org/drawingml/2006/picture">
+                  <pic:nvPicPr>
+                    <pic:cNvPr id="1" name="Picture 1" descr="Chart, line chart&#10;&#10;Description automatically generated"/>
+                    <pic:cNvPicPr/>
+                  </pic:nvPicPr>
+                  <pic:blipFill>
+                    <a:blip r:embed="rId8">
+                      <a:extLst>
+                        <a:ext uri="{28A0092B-C50C-407E-A947-70E740481C1C}">
+                          <a14:useLocalDpi xmlns:a14="http://schemas.microsoft.com/office/drawing/2010/main" val="0"/>
+                        </a:ext>
+                      </a:extLst>
+                    </a:blip>
+                    <a:stretch>
+                      <a:fillRect/>
+                    </a:stretch>
+                  </pic:blipFill>
+                  <pic:spPr>
+                    <a:xfrm>
+                      <a:off x="0" y="0"/>
+                      <a:ext cx="2441575" cy="1483360"/>
+                    </a:xfrm>
+                    <a:prstGeom prst="rect">
+                      <a:avLst/>
+                    </a:prstGeom>
+                  </pic:spPr>
+                </pic:pic>
+              </a:graphicData>
+            </a:graphic>
+            <wp14:sizeRelH relativeFrom="page">
+              <wp14:pctWidth>0</wp14:pctWidth>
+            </wp14:sizeRelH>
+            <wp14:sizeRelV relativeFrom="page">
+              <wp14:pctHeight>0</wp14:pctHeight>
+            </wp14:sizeRelV>
+          </wp:anchor>
+        </w:drawing>
+      </w:r>
+      <w:r>
+        <w:rPr>
+          <w:rFonts w:ascii="Times New Roman" w:hAnsi="Times New Roman" w:cs="Times New Roman"/>
+        </w:rPr>
+        <w:tab/>
+        <w:t xml:space="preserve">The Bubble Sort algorithm has a time complexity value of </w:t>
+      </w:r>
+      <m:oMath>
+        <m:r>
+          <w:rPr>
+            <w:rFonts w:ascii="Cambria Math" w:hAnsi="Cambria Math" w:cs="Times New Roman"/>
+          </w:rPr>
+          <m:t>O(</m:t>
+        </m:r>
+        <m:sSup>
+          <m:sSupPr>
+            <m:ctrlPr>
+              <w:rPr>
+                <w:rFonts w:ascii="Cambria Math" w:hAnsi="Cambria Math" w:cs="Times New Roman"/>
+                <w:i/>
+              </w:rPr>
+            </m:ctrlPr>
+          </m:sSupPr>
+          <m:e>
+            <m:r>
+              <w:rPr>
+                <w:rFonts w:ascii="Cambria Math" w:hAnsi="Cambria Math" w:cs="Times New Roman"/>
+              </w:rPr>
+              <m:t>n</m:t>
+            </m:r>
+          </m:e>
+          <m:sup>
+            <m:r>
+              <w:rPr>
+                <w:rFonts w:ascii="Cambria Math" w:hAnsi="Cambria Math" w:cs="Times New Roman"/>
+              </w:rPr>
+              <m:t>2</m:t>
+            </m:r>
+          </m:sup>
+        </m:sSup>
+        <m:r>
+          <w:rPr>
+            <w:rFonts w:ascii="Cambria Math" w:hAnsi="Cambria Math" w:cs="Times New Roman"/>
+          </w:rPr>
+          <m:t>)</m:t>
+        </m:r>
+      </m:oMath>
+      <w:r>
+        <w:rPr>
+          <w:rFonts w:ascii="Times New Roman" w:eastAsiaTheme="minorEastAsia" w:hAnsi="Times New Roman" w:cs="Times New Roman"/>
+        </w:rPr>
+        <w:t xml:space="preserve"> and </w:t>
+      </w:r>
+      <w:r>
+        <w:rPr>
+          <w:rFonts w:ascii="Times New Roman" w:eastAsiaTheme="minorEastAsia" w:hAnsi="Times New Roman" w:cs="Times New Roman"/>
+        </w:rPr>
+        <w:t xml:space="preserve">when applied to one thousand arrays each with five hundred, two thousand and five hundred, and five thousand elements, the function returns the following data. </w:t>
+      </w:r>
+      <w:r>
+        <w:rPr>
+          <w:rFonts w:ascii="Times New Roman" w:eastAsiaTheme="minorEastAsia" w:hAnsi="Times New Roman" w:cs="Times New Roman"/>
+        </w:rPr>
+        <w:t xml:space="preserve">As expected, with each increase in the number of elements within each array, the function returns an increasing average execution time. </w:t>
+      </w:r>
+    </w:p>
+    <w:p>
+      <w:pPr>
+        <w:spacing w:line="480" w:lineRule="auto"/>
+        <w:rPr>
+          <w:rFonts w:ascii="Times New Roman" w:hAnsi="Times New Roman" w:cs="Times New Roman"/>
+        </w:rPr>
+      </w:pPr>
+    </w:p>
+    <w:p>
+      <w:pPr>
+        <w:spacing w:line="480" w:lineRule="auto"/>
+        <w:rPr>
+          <w:rFonts w:ascii="Times New Roman" w:hAnsi="Times New Roman" w:cs="Times New Roman"/>
+        </w:rPr>
+      </w:pPr>
+      <w:r>
+        <w:rPr>
+          <w:rFonts w:ascii="Times New Roman" w:hAnsi="Times New Roman" w:cs="Times New Roman"/>
+          <w:noProof/>
+        </w:rPr>
+        <w:drawing>
+          <wp:anchor distT="0" distB="0" distL="114300" distR="114300" simplePos="0" relativeHeight="251659264" behindDoc="1" locked="0" layoutInCell="1" allowOverlap="1" wp14:anchorId="4553CF0D" wp14:editId="6244AAC0">
+            <wp:simplePos x="0" y="0"/>
+            <wp:positionH relativeFrom="column">
+              <wp:posOffset>3297555</wp:posOffset>
+            </wp:positionH>
+            <wp:positionV relativeFrom="paragraph">
+              <wp:posOffset>1767840</wp:posOffset>
+            </wp:positionV>
+            <wp:extent cx="2409825" cy="1468755"/>
+            <wp:effectExtent l="0" t="0" r="9525" b="0"/>
+            <wp:wrapTight wrapText="bothSides">
+              <wp:wrapPolygon edited="0">
+                <wp:start x="0" y="0"/>
+                <wp:lineTo x="0" y="21292"/>
+                <wp:lineTo x="21515" y="21292"/>
+                <wp:lineTo x="21515" y="0"/>
+                <wp:lineTo x="0" y="0"/>
+              </wp:wrapPolygon>
+            </wp:wrapTight>
+            <wp:docPr id="2" name="Picture 2" descr="Chart, line chart&#10;&#10;Description automatically generated"/>
+            <wp:cNvGraphicFramePr>
+              <a:graphicFrameLocks xmlns:a="http://schemas.openxmlformats.org/drawingml/2006/main" noChangeAspect="1"/>
+            </wp:cNvGraphicFramePr>
+            <a:graphic xmlns:a="http://schemas.openxmlformats.org/drawingml/2006/main">
+              <a:graphicData uri="http://schemas.openxmlformats.org/drawingml/2006/picture">
+                <pic:pic xmlns:pic="http://schemas.openxmlformats.org/drawingml/2006/picture">
+                  <pic:nvPicPr>
+                    <pic:cNvPr id="2" name="Picture 2" descr="Chart, line chart&#10;&#10;Description automatically generated"/>
+                    <pic:cNvPicPr/>
+                  </pic:nvPicPr>
+                  <pic:blipFill>
+                    <a:blip r:embed="rId9">
+                      <a:extLst>
+                        <a:ext uri="{28A0092B-C50C-407E-A947-70E740481C1C}">
+                          <a14:useLocalDpi xmlns:a14="http://schemas.microsoft.com/office/drawing/2010/main" val="0"/>
+                        </a:ext>
+                      </a:extLst>
+                    </a:blip>
+                    <a:stretch>
+                      <a:fillRect/>
+                    </a:stretch>
+                  </pic:blipFill>
+                  <pic:spPr>
+                    <a:xfrm>
+                      <a:off x="0" y="0"/>
+                      <a:ext cx="2409825" cy="1468755"/>
+                    </a:xfrm>
+                    <a:prstGeom prst="rect">
+                      <a:avLst/>
+                    </a:prstGeom>
+                  </pic:spPr>
+                </pic:pic>
+              </a:graphicData>
+            </a:graphic>
+            <wp14:sizeRelH relativeFrom="page">
+              <wp14:pctWidth>0</wp14:pctWidth>
+            </wp14:sizeRelH>
+            <wp14:sizeRelV relativeFrom="page">
+              <wp14:pctHeight>0</wp14:pctHeight>
+            </wp14:sizeRelV>
+          </wp:anchor>
+        </w:drawing>
+      </w:r>
+      <w:r>
+        <w:rPr>
+          <w:rFonts w:ascii="Times New Roman" w:hAnsi="Times New Roman" w:cs="Times New Roman"/>
+        </w:rPr>
+        <w:tab/>
+        <w:t xml:space="preserve">The Selection Sort algorithm also has a time complexity value of </w:t>
+      </w:r>
+      <m:oMath>
+        <m:r>
+          <w:rPr>
+            <w:rFonts w:ascii="Cambria Math" w:hAnsi="Cambria Math" w:cs="Times New Roman"/>
+          </w:rPr>
+          <m:t>O(</m:t>
+        </m:r>
+        <m:sSup>
+          <m:sSupPr>
+            <m:ctrlPr>
+              <w:rPr>
+                <w:rFonts w:ascii="Cambria Math" w:hAnsi="Cambria Math" w:cs="Times New Roman"/>
+                <w:i/>
+              </w:rPr>
+            </m:ctrlPr>
+          </m:sSupPr>
+          <m:e>
+            <m:r>
+              <w:rPr>
+                <w:rFonts w:ascii="Cambria Math" w:hAnsi="Cambria Math" w:cs="Times New Roman"/>
+              </w:rPr>
+              <m:t>n</m:t>
+            </m:r>
+          </m:e>
+          <m:sup>
+            <m:r>
+              <w:rPr>
+                <w:rFonts w:ascii="Cambria Math" w:hAnsi="Cambria Math" w:cs="Times New Roman"/>
+              </w:rPr>
+              <m:t>2</m:t>
+            </m:r>
+          </m:sup>
+        </m:sSup>
+        <m:r>
+          <w:rPr>
+            <w:rFonts w:ascii="Cambria Math" w:hAnsi="Cambria Math" w:cs="Times New Roman"/>
+          </w:rPr>
+          <m:t>)</m:t>
+        </m:r>
+      </m:oMath>
+      <w:r>
+        <w:rPr>
+          <w:rFonts w:ascii="Times New Roman" w:eastAsiaTheme="minorEastAsia" w:hAnsi="Times New Roman" w:cs="Times New Roman"/>
+        </w:rPr>
+        <w:t xml:space="preserve"> and when applied to one thousand arrays each with five hundred, two thousand and five hundred, and five thousand elements, the function returns the following data. As expected, with each increase in the number of elements within each array, the function returns an increasing average execution time. </w:t>
+      </w:r>
+    </w:p>
+    <w:tbl>
+      <w:tblPr>
+        <w:tblW w:w="5611" w:type="dxa"/>
+        <w:tblInd w:w="-612" w:type="dxa"/>
+        <w:tblLayout w:type="fixed"/>
+        <w:tblCellMar>
+          <w:top w:w="15" w:type="dxa"/>
+        </w:tblCellMar>
+        <w:tblLook w:val="04A0" w:firstRow="1" w:lastRow="0" w:firstColumn="1" w:lastColumn="0" w:noHBand="0" w:noVBand="1"/>
+      </w:tblPr>
+      <w:tblGrid>
+        <w:gridCol w:w="2620"/>
+        <w:gridCol w:w="2755"/>
+        <w:gridCol w:w="236"/>
+      </w:tblGrid>
+      <w:tr>
+        <w:trPr>
+          <w:gridAfter w:val="1"/>
+          <w:wAfter w:w="236" w:type="dxa"/>
+          <w:trHeight w:val="315"/>
+        </w:trPr>
+        <w:tc>
+          <w:tcPr>
+            <w:tcW w:w="2620" w:type="dxa"/>
+            <w:tcBorders>
+              <w:top w:val="single" w:sz="4" w:space="0" w:color="auto"/>
+              <w:left w:val="single" w:sz="4" w:space="0" w:color="auto"/>
+              <w:bottom w:val="single" w:sz="4" w:space="0" w:color="auto"/>
+              <w:right w:val="single" w:sz="4" w:space="0" w:color="auto"/>
+            </w:tcBorders>
+            <w:shd w:val="clear" w:color="000000" w:fill="C9C9C9"/>
+            <w:noWrap/>
+            <w:vAlign w:val="center"/>
+            <w:hideMark/>
+          </w:tcPr>
+          <w:p>
+            <w:pPr>
+              <w:jc w:val="center"/>
+              <w:rPr>
+                <w:rFonts w:ascii="Calibri" w:eastAsia="Times New Roman" w:hAnsi="Calibri" w:cs="Calibri"/>
+                <w:color w:val="000000"/>
+              </w:rPr>
+            </w:pPr>
+            <w:r>
+              <w:rPr>
+                <w:rFonts w:ascii="Calibri" w:eastAsia="Times New Roman" w:hAnsi="Calibri" w:cs="Calibri"/>
+                <w:color w:val="000000"/>
+              </w:rPr>
+              <w:t>Num. of Elements/array</w:t>
+            </w:r>
+          </w:p>
+        </w:tc>
+        <w:tc>
+          <w:tcPr>
+            <w:tcW w:w="2755" w:type="dxa"/>
+            <w:tcBorders>
+              <w:top w:val="single" w:sz="4" w:space="0" w:color="auto"/>
+              <w:left w:val="nil"/>
+              <w:bottom w:val="single" w:sz="4" w:space="0" w:color="auto"/>
+              <w:right w:val="single" w:sz="4" w:space="0" w:color="auto"/>
+            </w:tcBorders>
+            <w:shd w:val="clear" w:color="000000" w:fill="F4B084"/>
+            <w:noWrap/>
+            <w:vAlign w:val="bottom"/>
+            <w:hideMark/>
+          </w:tcPr>
+          <w:p>
+            <w:pPr>
+              <w:rPr>
+                <w:rFonts w:ascii="Calibri" w:eastAsia="Times New Roman" w:hAnsi="Calibri" w:cs="Calibri"/>
+                <w:color w:val="000000"/>
+              </w:rPr>
+            </w:pPr>
+            <w:r>
+              <w:rPr>
+                <w:rFonts w:ascii="Calibri" w:eastAsia="Times New Roman" w:hAnsi="Calibri" w:cs="Calibri"/>
+                <w:color w:val="000000"/>
+              </w:rPr>
+              <w:t>Average Loop Time: (</w:t>
+            </w:r>
+            <w:proofErr w:type="spellStart"/>
+            <w:r>
+              <w:rPr>
+                <w:rFonts w:ascii="Calibri" w:eastAsia="Times New Roman" w:hAnsi="Calibri" w:cs="Calibri"/>
+                <w:color w:val="000000"/>
+              </w:rPr>
+              <w:t>ms</w:t>
+            </w:r>
+            <w:proofErr w:type="spellEnd"/>
+            <w:r>
+              <w:rPr>
+                <w:rFonts w:ascii="Calibri" w:eastAsia="Times New Roman" w:hAnsi="Calibri" w:cs="Calibri"/>
+                <w:color w:val="000000"/>
+              </w:rPr>
+              <w:t>)</w:t>
+            </w:r>
+          </w:p>
+        </w:tc>
+      </w:tr>
+      <w:tr>
+        <w:trPr>
+          <w:gridAfter w:val="1"/>
+          <w:wAfter w:w="236" w:type="dxa"/>
+          <w:trHeight w:val="315"/>
+        </w:trPr>
+        <w:tc>
+          <w:tcPr>
+            <w:tcW w:w="2620" w:type="dxa"/>
+            <w:vMerge w:val="restart"/>
+            <w:tcBorders>
+              <w:top w:val="nil"/>
+              <w:left w:val="single" w:sz="4" w:space="0" w:color="auto"/>
+              <w:bottom w:val="single" w:sz="4" w:space="0" w:color="auto"/>
+              <w:right w:val="single" w:sz="4" w:space="0" w:color="auto"/>
+            </w:tcBorders>
+            <w:shd w:val="clear" w:color="000000" w:fill="C9C9C9"/>
+            <w:noWrap/>
+            <w:vAlign w:val="center"/>
+            <w:hideMark/>
+          </w:tcPr>
+          <w:p>
+            <w:pPr>
+              <w:jc w:val="center"/>
+              <w:rPr>
+                <w:rFonts w:ascii="Calibri" w:eastAsia="Times New Roman" w:hAnsi="Calibri" w:cs="Calibri"/>
+                <w:color w:val="000000"/>
+              </w:rPr>
+            </w:pPr>
+            <w:r>
+              <w:rPr>
+                <w:rFonts w:ascii="Calibri" w:eastAsia="Times New Roman" w:hAnsi="Calibri" w:cs="Calibri"/>
+                <w:color w:val="000000"/>
+              </w:rPr>
+              <w:t>500</w:t>
+            </w:r>
+          </w:p>
+        </w:tc>
+        <w:tc>
+          <w:tcPr>
+            <w:tcW w:w="2755" w:type="dxa"/>
+            <w:vMerge w:val="restart"/>
+            <w:tcBorders>
+              <w:top w:val="nil"/>
+              <w:left w:val="single" w:sz="4" w:space="0" w:color="auto"/>
+              <w:bottom w:val="single" w:sz="4" w:space="0" w:color="auto"/>
+              <w:right w:val="single" w:sz="4" w:space="0" w:color="auto"/>
+            </w:tcBorders>
+            <w:shd w:val="clear" w:color="000000" w:fill="F4B084"/>
+            <w:noWrap/>
+            <w:vAlign w:val="center"/>
+            <w:hideMark/>
+          </w:tcPr>
+          <w:p>
+            <w:pPr>
+              <w:jc w:val="center"/>
+              <w:rPr>
+                <w:rFonts w:ascii="Calibri" w:eastAsia="Times New Roman" w:hAnsi="Calibri" w:cs="Calibri"/>
+                <w:color w:val="000000"/>
+              </w:rPr>
+            </w:pPr>
+            <w:r>
+              <w:rPr>
+                <w:rFonts w:ascii="Calibri" w:eastAsia="Times New Roman" w:hAnsi="Calibri" w:cs="Calibri"/>
+                <w:color w:val="000000"/>
+              </w:rPr>
+              <w:t>231.16</w:t>
+            </w:r>
+          </w:p>
+        </w:tc>
+      </w:tr>
+      <w:tr>
+        <w:trPr>
+          <w:trHeight w:val="315"/>
+        </w:trPr>
+        <w:tc>
+          <w:tcPr>
+            <w:tcW w:w="2620" w:type="dxa"/>
+            <w:vMerge/>
+            <w:tcBorders>
+              <w:top w:val="nil"/>
+              <w:left w:val="single" w:sz="4" w:space="0" w:color="auto"/>
+              <w:bottom w:val="single" w:sz="4" w:space="0" w:color="auto"/>
+              <w:right w:val="single" w:sz="4" w:space="0" w:color="auto"/>
+            </w:tcBorders>
+            <w:vAlign w:val="center"/>
+            <w:hideMark/>
+          </w:tcPr>
+          <w:p>
+            <w:pPr>
+              <w:rPr>
+                <w:rFonts w:ascii="Calibri" w:eastAsia="Times New Roman" w:hAnsi="Calibri" w:cs="Calibri"/>
+                <w:color w:val="000000"/>
+              </w:rPr>
+            </w:pPr>
+          </w:p>
+        </w:tc>
+        <w:tc>
+          <w:tcPr>
+            <w:tcW w:w="2755" w:type="dxa"/>
+            <w:vMerge/>
+            <w:tcBorders>
+              <w:top w:val="nil"/>
+              <w:left w:val="single" w:sz="4" w:space="0" w:color="auto"/>
+              <w:bottom w:val="single" w:sz="4" w:space="0" w:color="auto"/>
+              <w:right w:val="single" w:sz="4" w:space="0" w:color="auto"/>
+            </w:tcBorders>
+            <w:vAlign w:val="center"/>
+            <w:hideMark/>
+          </w:tcPr>
+          <w:p>
+            <w:pPr>
+              <w:rPr>
+                <w:rFonts w:ascii="Calibri" w:eastAsia="Times New Roman" w:hAnsi="Calibri" w:cs="Calibri"/>
+                <w:color w:val="000000"/>
+              </w:rPr>
+            </w:pPr>
+          </w:p>
+        </w:tc>
+        <w:tc>
+          <w:tcPr>
+            <w:tcW w:w="236" w:type="dxa"/>
+            <w:tcBorders>
+              <w:top w:val="nil"/>
+              <w:left w:val="nil"/>
+              <w:bottom w:val="nil"/>
+              <w:right w:val="nil"/>
+            </w:tcBorders>
+            <w:shd w:val="clear" w:color="auto" w:fill="auto"/>
+            <w:noWrap/>
+            <w:vAlign w:val="bottom"/>
+            <w:hideMark/>
+          </w:tcPr>
+          <w:p>
+            <w:pPr>
+              <w:jc w:val="center"/>
+              <w:rPr>
+                <w:rFonts w:ascii="Calibri" w:eastAsia="Times New Roman" w:hAnsi="Calibri" w:cs="Calibri"/>
+                <w:color w:val="000000"/>
+              </w:rPr>
+            </w:pPr>
+          </w:p>
+        </w:tc>
+      </w:tr>
+      <w:tr>
+        <w:trPr>
+          <w:trHeight w:val="315"/>
+        </w:trPr>
+        <w:tc>
+          <w:tcPr>
+            <w:tcW w:w="2620" w:type="dxa"/>
+            <w:vMerge w:val="restart"/>
+            <w:tcBorders>
+              <w:top w:val="nil"/>
+              <w:left w:val="single" w:sz="4" w:space="0" w:color="auto"/>
+              <w:bottom w:val="single" w:sz="4" w:space="0" w:color="auto"/>
+              <w:right w:val="single" w:sz="4" w:space="0" w:color="auto"/>
+            </w:tcBorders>
+            <w:shd w:val="clear" w:color="000000" w:fill="C9C9C9"/>
+            <w:noWrap/>
+            <w:vAlign w:val="center"/>
+            <w:hideMark/>
+          </w:tcPr>
+          <w:p>
+            <w:pPr>
+              <w:jc w:val="center"/>
+              <w:rPr>
+                <w:rFonts w:ascii="Calibri" w:eastAsia="Times New Roman" w:hAnsi="Calibri" w:cs="Calibri"/>
+                <w:color w:val="000000"/>
+              </w:rPr>
+            </w:pPr>
+            <w:r>
+              <w:rPr>
+                <w:rFonts w:ascii="Calibri" w:eastAsia="Times New Roman" w:hAnsi="Calibri" w:cs="Calibri"/>
+                <w:color w:val="000000"/>
+              </w:rPr>
+              <w:t>2500</w:t>
+            </w:r>
+          </w:p>
+        </w:tc>
+        <w:tc>
+          <w:tcPr>
+            <w:tcW w:w="2755" w:type="dxa"/>
+            <w:vMerge w:val="restart"/>
+            <w:tcBorders>
+              <w:top w:val="nil"/>
+              <w:left w:val="single" w:sz="4" w:space="0" w:color="auto"/>
+              <w:bottom w:val="single" w:sz="4" w:space="0" w:color="auto"/>
+              <w:right w:val="single" w:sz="4" w:space="0" w:color="auto"/>
+            </w:tcBorders>
+            <w:shd w:val="clear" w:color="000000" w:fill="F4B084"/>
+            <w:noWrap/>
+            <w:vAlign w:val="center"/>
+            <w:hideMark/>
+          </w:tcPr>
+          <w:p>
+            <w:pPr>
+              <w:jc w:val="center"/>
+              <w:rPr>
+                <w:rFonts w:ascii="Calibri" w:eastAsia="Times New Roman" w:hAnsi="Calibri" w:cs="Calibri"/>
+                <w:color w:val="000000"/>
+              </w:rPr>
+            </w:pPr>
+            <w:r>
+              <w:rPr>
+                <w:rFonts w:ascii="Calibri" w:eastAsia="Times New Roman" w:hAnsi="Calibri" w:cs="Calibri"/>
+                <w:color w:val="000000"/>
+              </w:rPr>
+              <w:t>4399.85</w:t>
+            </w:r>
+          </w:p>
+        </w:tc>
+        <w:tc>
+          <w:tcPr>
+            <w:tcW w:w="236" w:type="dxa"/>
+            <w:vAlign w:val="center"/>
+            <w:hideMark/>
+          </w:tcPr>
+          <w:p>
+            <w:pPr>
+              <w:rPr>
+                <w:rFonts w:ascii="Times New Roman" w:eastAsia="Times New Roman" w:hAnsi="Times New Roman" w:cs="Times New Roman"/>
+                <w:sz w:val="20"/>
+                <w:szCs w:val="20"/>
+              </w:rPr>
+            </w:pPr>
+          </w:p>
+        </w:tc>
+      </w:tr>
+      <w:tr>
+        <w:trPr>
+          <w:trHeight w:val="315"/>
+        </w:trPr>
+        <w:tc>
+          <w:tcPr>
+            <w:tcW w:w="2620" w:type="dxa"/>
+            <w:vMerge/>
+            <w:tcBorders>
+              <w:top w:val="nil"/>
+              <w:left w:val="single" w:sz="4" w:space="0" w:color="auto"/>
+              <w:bottom w:val="single" w:sz="4" w:space="0" w:color="auto"/>
+              <w:right w:val="single" w:sz="4" w:space="0" w:color="auto"/>
+            </w:tcBorders>
+            <w:vAlign w:val="center"/>
+            <w:hideMark/>
+          </w:tcPr>
+          <w:p>
+            <w:pPr>
+              <w:rPr>
+                <w:rFonts w:ascii="Calibri" w:eastAsia="Times New Roman" w:hAnsi="Calibri" w:cs="Calibri"/>
+                <w:color w:val="000000"/>
+              </w:rPr>
+            </w:pPr>
+          </w:p>
+        </w:tc>
+        <w:tc>
+          <w:tcPr>
+            <w:tcW w:w="2755" w:type="dxa"/>
+            <w:vMerge/>
+            <w:tcBorders>
+              <w:top w:val="nil"/>
+              <w:left w:val="single" w:sz="4" w:space="0" w:color="auto"/>
+              <w:bottom w:val="single" w:sz="4" w:space="0" w:color="auto"/>
+              <w:right w:val="single" w:sz="4" w:space="0" w:color="auto"/>
+            </w:tcBorders>
+            <w:vAlign w:val="center"/>
+            <w:hideMark/>
+          </w:tcPr>
+          <w:p>
+            <w:pPr>
+              <w:rPr>
+                <w:rFonts w:ascii="Calibri" w:eastAsia="Times New Roman" w:hAnsi="Calibri" w:cs="Calibri"/>
+                <w:color w:val="000000"/>
+              </w:rPr>
+            </w:pPr>
+          </w:p>
+        </w:tc>
+        <w:tc>
+          <w:tcPr>
+            <w:tcW w:w="236" w:type="dxa"/>
+            <w:tcBorders>
+              <w:top w:val="nil"/>
+              <w:left w:val="nil"/>
+              <w:bottom w:val="nil"/>
+              <w:right w:val="nil"/>
+            </w:tcBorders>
+            <w:shd w:val="clear" w:color="auto" w:fill="auto"/>
+            <w:noWrap/>
+            <w:vAlign w:val="bottom"/>
+            <w:hideMark/>
+          </w:tcPr>
+          <w:p>
+            <w:pPr>
+              <w:jc w:val="center"/>
+              <w:rPr>
+                <w:rFonts w:ascii="Calibri" w:eastAsia="Times New Roman" w:hAnsi="Calibri" w:cs="Calibri"/>
+                <w:color w:val="000000"/>
+              </w:rPr>
+            </w:pPr>
+          </w:p>
+        </w:tc>
+      </w:tr>
+      <w:tr>
+        <w:trPr>
+          <w:trHeight w:val="315"/>
+        </w:trPr>
+        <w:tc>
+          <w:tcPr>
+            <w:tcW w:w="2620" w:type="dxa"/>
+            <w:vMerge w:val="restart"/>
+            <w:tcBorders>
+              <w:top w:val="nil"/>
+              <w:left w:val="single" w:sz="4" w:space="0" w:color="auto"/>
+              <w:bottom w:val="single" w:sz="4" w:space="0" w:color="auto"/>
+              <w:right w:val="single" w:sz="4" w:space="0" w:color="auto"/>
+            </w:tcBorders>
+            <w:shd w:val="clear" w:color="000000" w:fill="C9C9C9"/>
+            <w:noWrap/>
+            <w:vAlign w:val="center"/>
+            <w:hideMark/>
+          </w:tcPr>
+          <w:p>
+            <w:pPr>
+              <w:jc w:val="center"/>
+              <w:rPr>
+                <w:rFonts w:ascii="Calibri" w:eastAsia="Times New Roman" w:hAnsi="Calibri" w:cs="Calibri"/>
+                <w:color w:val="000000"/>
+              </w:rPr>
+            </w:pPr>
+            <w:r>
+              <w:rPr>
+                <w:rFonts w:ascii="Calibri" w:eastAsia="Times New Roman" w:hAnsi="Calibri" w:cs="Calibri"/>
+                <w:color w:val="000000"/>
+              </w:rPr>
+              <w:t>5000</w:t>
+            </w:r>
+          </w:p>
+        </w:tc>
+        <w:tc>
+          <w:tcPr>
+            <w:tcW w:w="2755" w:type="dxa"/>
+            <w:vMerge w:val="restart"/>
+            <w:tcBorders>
+              <w:top w:val="nil"/>
+              <w:left w:val="single" w:sz="4" w:space="0" w:color="auto"/>
+              <w:bottom w:val="single" w:sz="4" w:space="0" w:color="auto"/>
+              <w:right w:val="single" w:sz="4" w:space="0" w:color="auto"/>
+            </w:tcBorders>
+            <w:shd w:val="clear" w:color="000000" w:fill="F4B084"/>
+            <w:noWrap/>
+            <w:vAlign w:val="center"/>
+            <w:hideMark/>
+          </w:tcPr>
+          <w:p>
+            <w:pPr>
+              <w:jc w:val="center"/>
+              <w:rPr>
+                <w:rFonts w:ascii="Calibri" w:eastAsia="Times New Roman" w:hAnsi="Calibri" w:cs="Calibri"/>
+                <w:color w:val="000000"/>
+              </w:rPr>
+            </w:pPr>
+            <w:r>
+              <w:rPr>
+                <w:rFonts w:ascii="Calibri" w:eastAsia="Times New Roman" w:hAnsi="Calibri" w:cs="Calibri"/>
+                <w:color w:val="000000"/>
+              </w:rPr>
+              <w:t>16730.96</w:t>
+            </w:r>
+          </w:p>
+        </w:tc>
+        <w:tc>
+          <w:tcPr>
+            <w:tcW w:w="236" w:type="dxa"/>
+            <w:vAlign w:val="center"/>
+            <w:hideMark/>
+          </w:tcPr>
+          <w:p>
+            <w:pPr>
+              <w:rPr>
+                <w:rFonts w:ascii="Times New Roman" w:eastAsia="Times New Roman" w:hAnsi="Times New Roman" w:cs="Times New Roman"/>
+                <w:sz w:val="20"/>
+                <w:szCs w:val="20"/>
+              </w:rPr>
+            </w:pPr>
+          </w:p>
+        </w:tc>
+      </w:tr>
+      <w:tr>
+        <w:trPr>
+          <w:trHeight w:val="315"/>
+        </w:trPr>
+        <w:tc>
+          <w:tcPr>
+            <w:tcW w:w="2620" w:type="dxa"/>
+            <w:vMerge/>
+            <w:tcBorders>
+              <w:top w:val="nil"/>
+              <w:left w:val="single" w:sz="4" w:space="0" w:color="auto"/>
+              <w:bottom w:val="single" w:sz="4" w:space="0" w:color="auto"/>
+              <w:right w:val="single" w:sz="4" w:space="0" w:color="auto"/>
+            </w:tcBorders>
+            <w:vAlign w:val="center"/>
+            <w:hideMark/>
+          </w:tcPr>
+          <w:p>
+            <w:pPr>
+              <w:rPr>
+                <w:rFonts w:ascii="Calibri" w:eastAsia="Times New Roman" w:hAnsi="Calibri" w:cs="Calibri"/>
+                <w:color w:val="000000"/>
+              </w:rPr>
+            </w:pPr>
+          </w:p>
+        </w:tc>
+        <w:tc>
+          <w:tcPr>
+            <w:tcW w:w="2755" w:type="dxa"/>
+            <w:vMerge/>
+            <w:tcBorders>
+              <w:top w:val="nil"/>
+              <w:left w:val="single" w:sz="4" w:space="0" w:color="auto"/>
+              <w:bottom w:val="single" w:sz="4" w:space="0" w:color="auto"/>
+              <w:right w:val="single" w:sz="4" w:space="0" w:color="auto"/>
+            </w:tcBorders>
+            <w:vAlign w:val="center"/>
+            <w:hideMark/>
+          </w:tcPr>
+          <w:p>
+            <w:pPr>
+              <w:rPr>
+                <w:rFonts w:ascii="Calibri" w:eastAsia="Times New Roman" w:hAnsi="Calibri" w:cs="Calibri"/>
+                <w:color w:val="000000"/>
+              </w:rPr>
+            </w:pPr>
+          </w:p>
+        </w:tc>
+        <w:tc>
+          <w:tcPr>
+            <w:tcW w:w="236" w:type="dxa"/>
+            <w:tcBorders>
+              <w:top w:val="nil"/>
+              <w:left w:val="nil"/>
+              <w:bottom w:val="nil"/>
+              <w:right w:val="nil"/>
+            </w:tcBorders>
+            <w:shd w:val="clear" w:color="auto" w:fill="auto"/>
+            <w:noWrap/>
+            <w:vAlign w:val="bottom"/>
+            <w:hideMark/>
+          </w:tcPr>
+          <w:p>
+            <w:pPr>
+              <w:jc w:val="center"/>
+              <w:rPr>
+                <w:rFonts w:ascii="Calibri" w:eastAsia="Times New Roman" w:hAnsi="Calibri" w:cs="Calibri"/>
+                <w:color w:val="000000"/>
+              </w:rPr>
+            </w:pPr>
+          </w:p>
+        </w:tc>
+      </w:tr>
+    </w:tbl>
+    <w:p>
+      <w:pPr>
+        <w:spacing w:line="480" w:lineRule="auto"/>
+        <w:rPr>
+          <w:rFonts w:ascii="Times New Roman" w:hAnsi="Times New Roman" w:cs="Times New Roman"/>
+        </w:rPr>
+      </w:pPr>
+    </w:p>
+    <w:p>
+      <w:pPr>
+        <w:spacing w:line="480" w:lineRule="auto"/>
+        <w:rPr>
+          <w:rFonts w:ascii="Times New Roman" w:hAnsi="Times New Roman" w:cs="Times New Roman"/>
+        </w:rPr>
+      </w:pPr>
+      <w:r>
+        <w:rPr>
+          <w:rFonts w:ascii="Times New Roman" w:hAnsi="Times New Roman" w:cs="Times New Roman"/>
+        </w:rPr>
+        <w:tab/>
+      </w:r>
+    </w:p>
+    <w:p>
+      <w:pPr>
+        <w:spacing w:line="480" w:lineRule="auto"/>
+        <w:rPr>
+          <w:rFonts w:ascii="Times New Roman" w:hAnsi="Times New Roman" w:cs="Times New Roman"/>
+        </w:rPr>
+      </w:pPr>
+      <w:r>
+        <w:rPr>
+          <w:rFonts w:ascii="Times New Roman" w:hAnsi="Times New Roman" w:cs="Times New Roman"/>
+          <w:noProof/>
+        </w:rPr>
+        <w:lastRenderedPageBreak/>
+        <w:drawing>
+          <wp:anchor distT="0" distB="0" distL="114300" distR="114300" simplePos="0" relativeHeight="251660288" behindDoc="1" locked="0" layoutInCell="1" allowOverlap="1" wp14:anchorId="1DF2F557" wp14:editId="420CB30A">
+            <wp:simplePos x="0" y="0"/>
+            <wp:positionH relativeFrom="margin">
+              <wp:align>center</wp:align>
+            </wp:positionH>
+            <wp:positionV relativeFrom="paragraph">
+              <wp:posOffset>602</wp:posOffset>
+            </wp:positionV>
+            <wp:extent cx="3139440" cy="2052320"/>
+            <wp:effectExtent l="0" t="0" r="3810" b="5080"/>
+            <wp:wrapTight wrapText="bothSides">
+              <wp:wrapPolygon edited="0">
+                <wp:start x="0" y="0"/>
+                <wp:lineTo x="0" y="21453"/>
+                <wp:lineTo x="21495" y="21453"/>
+                <wp:lineTo x="21495" y="0"/>
+                <wp:lineTo x="0" y="0"/>
+              </wp:wrapPolygon>
+            </wp:wrapTight>
+            <wp:docPr id="3" name="Picture 3" descr="Chart&#10;&#10;Description automatically generated with medium confidence"/>
+            <wp:cNvGraphicFramePr>
+              <a:graphicFrameLocks xmlns:a="http://schemas.openxmlformats.org/drawingml/2006/main" noChangeAspect="1"/>
+            </wp:cNvGraphicFramePr>
+            <a:graphic xmlns:a="http://schemas.openxmlformats.org/drawingml/2006/main">
+              <a:graphicData uri="http://schemas.openxmlformats.org/drawingml/2006/picture">
+                <pic:pic xmlns:pic="http://schemas.openxmlformats.org/drawingml/2006/picture">
+                  <pic:nvPicPr>
+                    <pic:cNvPr id="3" name="Picture 3" descr="Chart&#10;&#10;Description automatically generated with medium confidence"/>
+                    <pic:cNvPicPr/>
+                  </pic:nvPicPr>
+                  <pic:blipFill>
+                    <a:blip r:embed="rId10">
+                      <a:extLst>
+                        <a:ext uri="{28A0092B-C50C-407E-A947-70E740481C1C}">
+                          <a14:useLocalDpi xmlns:a14="http://schemas.microsoft.com/office/drawing/2010/main" val="0"/>
+                        </a:ext>
+                      </a:extLst>
+                    </a:blip>
+                    <a:stretch>
+                      <a:fillRect/>
+                    </a:stretch>
+                  </pic:blipFill>
+                  <pic:spPr>
+                    <a:xfrm>
+                      <a:off x="0" y="0"/>
+                      <a:ext cx="3139440" cy="2052320"/>
+                    </a:xfrm>
+                    <a:prstGeom prst="rect">
+                      <a:avLst/>
+                    </a:prstGeom>
+                  </pic:spPr>
+                </pic:pic>
+              </a:graphicData>
+            </a:graphic>
+            <wp14:sizeRelH relativeFrom="page">
+              <wp14:pctWidth>0</wp14:pctWidth>
+            </wp14:sizeRelH>
+            <wp14:sizeRelV relativeFrom="page">
+              <wp14:pctHeight>0</wp14:pctHeight>
+            </wp14:sizeRelV>
+          </wp:anchor>
+        </w:drawing>
+      </w:r>
+      <w:r>
+        <w:rPr>
+          <w:rFonts w:ascii="Times New Roman" w:hAnsi="Times New Roman" w:cs="Times New Roman"/>
+        </w:rPr>
+        <w:tab/>
+      </w:r>
+    </w:p>
+    <w:p>
+      <w:pPr>
+        <w:spacing w:line="480" w:lineRule="auto"/>
+        <w:rPr>
+          <w:rFonts w:ascii="Times New Roman" w:hAnsi="Times New Roman" w:cs="Times New Roman"/>
+        </w:rPr>
+      </w:pPr>
+    </w:p>
+    <w:p>
+      <w:pPr>
+        <w:spacing w:line="480" w:lineRule="auto"/>
+        <w:rPr>
+          <w:rFonts w:ascii="Times New Roman" w:hAnsi="Times New Roman" w:cs="Times New Roman"/>
+        </w:rPr>
+      </w:pPr>
+    </w:p>
+    <w:p>
+      <w:pPr>
+        <w:spacing w:line="480" w:lineRule="auto"/>
+        <w:rPr>
+          <w:rFonts w:ascii="Times New Roman" w:hAnsi="Times New Roman" w:cs="Times New Roman"/>
+        </w:rPr>
+      </w:pPr>
+    </w:p>
+    <w:p>
+      <w:pPr>
+        <w:spacing w:line="480" w:lineRule="auto"/>
+        <w:rPr>
+          <w:rFonts w:ascii="Times New Roman" w:hAnsi="Times New Roman" w:cs="Times New Roman"/>
+        </w:rPr>
+      </w:pPr>
+    </w:p>
+    <w:p>
+      <w:pPr>
+        <w:spacing w:line="480" w:lineRule="auto"/>
+        <w:rPr>
+          <w:rFonts w:ascii="Times New Roman" w:hAnsi="Times New Roman" w:cs="Times New Roman"/>
+        </w:rPr>
+      </w:pPr>
+    </w:p>
+    <w:p>
+      <w:pPr>
+        <w:spacing w:line="480" w:lineRule="auto"/>
+        <w:ind w:firstLine="720"/>
+        <w:rPr>
+          <w:rFonts w:ascii="Times New Roman" w:eastAsiaTheme="minorEastAsia" w:hAnsi="Times New Roman" w:cs="Times New Roman"/>
+        </w:rPr>
+      </w:pPr>
+      <w:r>
+        <w:rPr>
+          <w:rFonts w:ascii="Times New Roman" w:hAnsi="Times New Roman" w:cs="Times New Roman"/>
+        </w:rPr>
+        <w:t xml:space="preserve">After analyzing the data side by side, </w:t>
+      </w:r>
+      <w:r>
+        <w:rPr>
+          <w:rFonts w:ascii="Times New Roman" w:hAnsi="Times New Roman" w:cs="Times New Roman"/>
+        </w:rPr>
+        <w:t xml:space="preserve">the selection sort algorithm performs at a faster average execution rate than the bubble sort algorithm. The bubble sort algorithm returns a best fit line of </w:t>
+      </w:r>
+      <m:oMath>
+        <m:r>
+          <w:rPr>
+            <w:rFonts w:ascii="Cambria Math" w:hAnsi="Cambria Math" w:cs="Times New Roman"/>
+          </w:rPr>
+          <m:t>y=187.69</m:t>
+        </m:r>
+        <m:sSup>
+          <m:sSupPr>
+            <m:ctrlPr>
+              <w:rPr>
+                <w:rFonts w:ascii="Cambria Math" w:hAnsi="Cambria Math" w:cs="Times New Roman"/>
+                <w:i/>
+              </w:rPr>
+            </m:ctrlPr>
+          </m:sSupPr>
+          <m:e>
+            <m:r>
+              <w:rPr>
+                <w:rFonts w:ascii="Cambria Math" w:hAnsi="Cambria Math" w:cs="Times New Roman"/>
+              </w:rPr>
+              <m:t>e</m:t>
+            </m:r>
+          </m:e>
+          <m:sup>
+            <m:r>
+              <w:rPr>
+                <w:rFonts w:ascii="Cambria Math" w:hAnsi="Cambria Math" w:cs="Times New Roman"/>
+              </w:rPr>
+              <m:t>1.126x</m:t>
+            </m:r>
+          </m:sup>
+        </m:sSup>
+      </m:oMath>
+      <w:r>
+        <w:rPr>
+          <w:rFonts w:ascii="Times New Roman" w:eastAsiaTheme="minorEastAsia" w:hAnsi="Times New Roman" w:cs="Times New Roman"/>
+        </w:rPr>
+        <w:t xml:space="preserve"> and the selection sort algorithm returns a best fit line of </w:t>
+      </w:r>
+      <m:oMath>
+        <m:r>
+          <w:rPr>
+            <w:rFonts w:ascii="Cambria Math" w:eastAsiaTheme="minorEastAsia" w:hAnsi="Cambria Math" w:cs="Times New Roman"/>
+          </w:rPr>
+          <m:t>y=103.65</m:t>
+        </m:r>
+        <m:sSup>
+          <m:sSupPr>
+            <m:ctrlPr>
+              <w:rPr>
+                <w:rFonts w:ascii="Cambria Math" w:eastAsiaTheme="minorEastAsia" w:hAnsi="Cambria Math" w:cs="Times New Roman"/>
+                <w:i/>
+              </w:rPr>
+            </m:ctrlPr>
+          </m:sSupPr>
+          <m:e>
+            <m:r>
+              <w:rPr>
+                <w:rFonts w:ascii="Cambria Math" w:eastAsiaTheme="minorEastAsia" w:hAnsi="Cambria Math" w:cs="Times New Roman"/>
+              </w:rPr>
+              <m:t>e</m:t>
+            </m:r>
+          </m:e>
+          <m:sup>
+            <m:r>
+              <w:rPr>
+                <w:rFonts w:ascii="Cambria Math" w:eastAsiaTheme="minorEastAsia" w:hAnsi="Cambria Math" w:cs="Times New Roman"/>
+              </w:rPr>
+              <m:t>1.0705x</m:t>
+            </m:r>
+          </m:sup>
+        </m:sSup>
+      </m:oMath>
+      <w:r>
+        <w:rPr>
+          <w:rFonts w:ascii="Times New Roman" w:eastAsiaTheme="minorEastAsia" w:hAnsi="Times New Roman" w:cs="Times New Roman"/>
+        </w:rPr>
+        <w:t xml:space="preserve">. These sorting functions </w:t>
+      </w:r>
+      <w:r>
+        <w:rPr>
+          <w:rFonts w:ascii="Times New Roman" w:eastAsiaTheme="minorEastAsia" w:hAnsi="Times New Roman" w:cs="Times New Roman"/>
+        </w:rPr>
+        <w:t>performed as expected using the C++ programming language on a 2020 MacBook Pro 13” with a 2.3Ghz Quad-core Intel Core i7</w:t>
+      </w:r>
+      <w:r>
+        <w:rPr>
+          <w:rFonts w:ascii="Times New Roman" w:eastAsiaTheme="minorEastAsia" w:hAnsi="Times New Roman" w:cs="Times New Roman"/>
+        </w:rPr>
+        <w:t xml:space="preserve"> with 16GB of 3733MHz LPDDR4x Ram</w:t>
+      </w:r>
+      <w:r>
+        <w:rPr>
+          <w:rFonts w:ascii="Times New Roman" w:eastAsiaTheme="minorEastAsia" w:hAnsi="Times New Roman" w:cs="Times New Roman"/>
+        </w:rPr>
+        <w:t xml:space="preserve"> running MacOS Ventura 13.0. (It has been compiled again for a Windows machine)</w:t>
+      </w:r>
+      <w:r>
+        <w:rPr>
+          <w:rFonts w:ascii="Times New Roman" w:eastAsiaTheme="minorEastAsia" w:hAnsi="Times New Roman" w:cs="Times New Roman"/>
+        </w:rPr>
+        <w:t xml:space="preserve"> The results were to be expected for the sorting algorithms after countless research into both algorithms. </w:t>
+      </w:r>
+    </w:p>
+    <w:p>
+      <w:pPr>
+        <w:spacing w:line="480" w:lineRule="auto"/>
+        <w:ind w:firstLine="720"/>
+        <w:rPr>
+          <w:rFonts w:ascii="Times New Roman" w:eastAsiaTheme="minorEastAsia" w:hAnsi="Times New Roman" w:cs="Times New Roman"/>
+        </w:rPr>
+      </w:pPr>
+      <w:r>
+        <w:rPr>
+          <w:rFonts w:ascii="Times New Roman" w:eastAsiaTheme="minorEastAsia" w:hAnsi="Times New Roman" w:cs="Times New Roman"/>
+        </w:rPr>
+        <w:t xml:space="preserve"> </w:t>
+      </w:r>
     </w:p>
     <w:sectPr>
-      <w:footerReference w:type="even" r:id="rId8"/>
-      <w:footerReference w:type="default" r:id="rId9"/>
+      <w:footerReference w:type="even" r:id="rId11"/>
+      <w:footerReference w:type="default" r:id="rId12"/>
       <w:pgSz w:w="12240" w:h="15840"/>
       <w:pgMar w:top="1440" w:right="1440" w:bottom="1440" w:left="1440" w:header="720" w:footer="720" w:gutter="0"/>
       <w:pgNumType w:start="0"/>
@@ -114,6 +1806,19 @@
           <w:rPr>
             <w:rStyle w:val="PageNumber"/>
           </w:rPr>
+          <w:fldChar w:fldCharType="separate"/>
+        </w:r>
+        <w:r>
+          <w:rPr>
+            <w:rStyle w:val="PageNumber"/>
+            <w:noProof/>
+          </w:rPr>
+          <w:t>1</w:t>
+        </w:r>
+        <w:r>
+          <w:rPr>
+            <w:rStyle w:val="PageNumber"/>
+          </w:rPr>
           <w:fldChar w:fldCharType="end"/>
         </w:r>
       </w:p>
@@ -130,65 +1835,6 @@
 
 <file path=word/footer2.xml><?xml version="1.0" encoding="utf-8"?>
 <w:ftr xmlns:wpc="http://schemas.microsoft.com/office/word/2010/wordprocessingCanvas" xmlns:cx="http://schemas.microsoft.com/office/drawing/2014/chartex" xmlns:cx1="http://schemas.microsoft.com/office/drawing/2015/9/8/chartex" xmlns:cx2="http://schemas.microsoft.com/office/drawing/2015/10/21/chartex" xmlns:cx3="http://schemas.microsoft.com/office/drawing/2016/5/9/chartex" xmlns:cx4="http://schemas.microsoft.com/office/drawing/2016/5/10/chartex" xmlns:cx5="http://schemas.microsoft.com/office/drawing/2016/5/11/chartex" xmlns:cx6="http://schemas.microsoft.com/office/drawing/2016/5/12/chartex" xmlns:cx7="http://schemas.microsoft.com/office/drawing/2016/5/13/chartex" xmlns:cx8="http://schemas.microsoft.com/office/drawing/2016/5/14/chartex" xmlns:mc="http://schemas.openxmlformats.org/markup-compatibility/2006" xmlns:aink="http://schemas.microsoft.com/office/drawing/2016/ink" xmlns:am3d="http://schemas.microsoft.com/office/drawing/2017/model3d" xmlns:o="urn:schemas-microsoft-com:office:office" xmlns:oel="http://schemas.microsoft.com/office/2019/extlst" xmlns:r="http://schemas.openxmlformats.org/officeDocument/2006/relationships" xmlns:m="http://schemas.openxmlformats.org/officeDocument/2006/math" xmlns:v="urn:schemas-microsoft-com:vml" xmlns:wp14="http://schemas.microsoft.com/office/word/2010/wordprocessingDrawing" xmlns:wp="http://schemas.openxmlformats.org/drawingml/2006/wordprocessingDrawing" xmlns:w10="urn:schemas-microsoft-com:office:word" xmlns:w="http://schemas.openxmlformats.org/wordprocessingml/2006/main" xmlns:w14="http://schemas.microsoft.com/office/word/2010/wordml" xmlns:w15="http://schemas.microsoft.com/office/word/2012/wordml" xmlns:w16cex="http://schemas.microsoft.com/office/word/2018/wordml/cex" xmlns:w16cid="http://schemas.microsoft.com/office/word/2016/wordml/cid" xmlns:w16="http://schemas.microsoft.com/office/word/2018/wordml" xmlns:w16sdtdh="http://schemas.microsoft.com/office/word/2020/wordml/sdtdatahash" xmlns:w16se="http://schemas.microsoft.com/office/word/2015/wordml/symex" xmlns:wpg="http://schemas.microsoft.com/office/word/2010/wordprocessingGroup" xmlns:wpi="http://schemas.microsoft.com/office/word/2010/wordprocessingInk" xmlns:wne="http://schemas.microsoft.com/office/word/2006/wordml" xmlns:wps="http://schemas.microsoft.com/office/word/2010/wordprocessingShape" mc:Ignorable="w14 w15 w16se w16cid w16 w16cex w16sdtdh wp14">
-  <w:sdt>
-    <w:sdtPr>
-      <w:rPr>
-        <w:rStyle w:val="PageNumber"/>
-      </w:rPr>
-      <w:id w:val="-2038490241"/>
-      <w:docPartObj>
-        <w:docPartGallery w:val="Page Numbers (Bottom of Page)"/>
-        <w:docPartUnique/>
-      </w:docPartObj>
-    </w:sdtPr>
-    <w:sdtEndPr>
-      <w:rPr>
-        <w:rStyle w:val="PageNumber"/>
-      </w:rPr>
-    </w:sdtEndPr>
-    <w:sdtContent>
-      <w:p>
-        <w:pPr>
-          <w:pStyle w:val="Footer"/>
-          <w:framePr w:wrap="none" w:vAnchor="text" w:hAnchor="margin" w:xAlign="right" w:y="1"/>
-          <w:rPr>
-            <w:rStyle w:val="PageNumber"/>
-          </w:rPr>
-        </w:pPr>
-        <w:r>
-          <w:rPr>
-            <w:rStyle w:val="PageNumber"/>
-          </w:rPr>
-          <w:fldChar w:fldCharType="begin"/>
-        </w:r>
-        <w:r>
-          <w:rPr>
-            <w:rStyle w:val="PageNumber"/>
-          </w:rPr>
-          <w:instrText xml:space="preserve"> PAGE </w:instrText>
-        </w:r>
-        <w:r>
-          <w:rPr>
-            <w:rStyle w:val="PageNumber"/>
-          </w:rPr>
-          <w:fldChar w:fldCharType="separate"/>
-        </w:r>
-        <w:r>
-          <w:rPr>
-            <w:rStyle w:val="PageNumber"/>
-            <w:noProof/>
-          </w:rPr>
-          <w:t>2</w:t>
-        </w:r>
-        <w:r>
-          <w:rPr>
-            <w:rStyle w:val="PageNumber"/>
-          </w:rPr>
-          <w:fldChar w:fldCharType="end"/>
-        </w:r>
-      </w:p>
-    </w:sdtContent>
-  </w:sdt>
   <w:p>
     <w:pPr>
       <w:pStyle w:val="Footer"/>
@@ -398,6 +2044,95 @@
     </w:lvl>
   </w:abstractNum>
   <w:abstractNum w:abstractNumId="2" w15:restartNumberingAfterBreak="0">
+    <w:nsid w:val="05715D9A"/>
+    <w:multiLevelType w:val="hybridMultilevel"/>
+    <w:tmpl w:val="559A483A"/>
+    <w:lvl w:ilvl="0" w:tplc="3ED62CB4">
+      <w:start w:val="1"/>
+      <w:numFmt w:val="decimalZero"/>
+      <w:lvlText w:val="%1-"/>
+      <w:lvlJc w:val="left"/>
+      <w:pPr>
+        <w:ind w:left="915" w:hanging="555"/>
+      </w:pPr>
+      <w:rPr>
+        <w:rFonts w:hint="default"/>
+      </w:rPr>
+    </w:lvl>
+    <w:lvl w:ilvl="1" w:tplc="04090019" w:tentative="1">
+      <w:start w:val="1"/>
+      <w:numFmt w:val="lowerLetter"/>
+      <w:lvlText w:val="%2."/>
+      <w:lvlJc w:val="left"/>
+      <w:pPr>
+        <w:ind w:left="1440" w:hanging="360"/>
+      </w:pPr>
+    </w:lvl>
+    <w:lvl w:ilvl="2" w:tplc="0409001B" w:tentative="1">
+      <w:start w:val="1"/>
+      <w:numFmt w:val="lowerRoman"/>
+      <w:lvlText w:val="%3."/>
+      <w:lvlJc w:val="right"/>
+      <w:pPr>
+        <w:ind w:left="2160" w:hanging="180"/>
+      </w:pPr>
+    </w:lvl>
+    <w:lvl w:ilvl="3" w:tplc="0409000F" w:tentative="1">
+      <w:start w:val="1"/>
+      <w:numFmt w:val="decimal"/>
+      <w:lvlText w:val="%4."/>
+      <w:lvlJc w:val="left"/>
+      <w:pPr>
+        <w:ind w:left="2880" w:hanging="360"/>
+      </w:pPr>
+    </w:lvl>
+    <w:lvl w:ilvl="4" w:tplc="04090019" w:tentative="1">
+      <w:start w:val="1"/>
+      <w:numFmt w:val="lowerLetter"/>
+      <w:lvlText w:val="%5."/>
+      <w:lvlJc w:val="left"/>
+      <w:pPr>
+        <w:ind w:left="3600" w:hanging="360"/>
+      </w:pPr>
+    </w:lvl>
+    <w:lvl w:ilvl="5" w:tplc="0409001B" w:tentative="1">
+      <w:start w:val="1"/>
+      <w:numFmt w:val="lowerRoman"/>
+      <w:lvlText w:val="%6."/>
+      <w:lvlJc w:val="right"/>
+      <w:pPr>
+        <w:ind w:left="4320" w:hanging="180"/>
+      </w:pPr>
+    </w:lvl>
+    <w:lvl w:ilvl="6" w:tplc="0409000F" w:tentative="1">
+      <w:start w:val="1"/>
+      <w:numFmt w:val="decimal"/>
+      <w:lvlText w:val="%7."/>
+      <w:lvlJc w:val="left"/>
+      <w:pPr>
+        <w:ind w:left="5040" w:hanging="360"/>
+      </w:pPr>
+    </w:lvl>
+    <w:lvl w:ilvl="7" w:tplc="04090019" w:tentative="1">
+      <w:start w:val="1"/>
+      <w:numFmt w:val="lowerLetter"/>
+      <w:lvlText w:val="%8."/>
+      <w:lvlJc w:val="left"/>
+      <w:pPr>
+        <w:ind w:left="5760" w:hanging="360"/>
+      </w:pPr>
+    </w:lvl>
+    <w:lvl w:ilvl="8" w:tplc="0409001B" w:tentative="1">
+      <w:start w:val="1"/>
+      <w:numFmt w:val="lowerRoman"/>
+      <w:lvlText w:val="%9."/>
+      <w:lvlJc w:val="right"/>
+      <w:pPr>
+        <w:ind w:left="6480" w:hanging="180"/>
+      </w:pPr>
+    </w:lvl>
+  </w:abstractNum>
+  <w:abstractNum w:abstractNumId="3" w15:restartNumberingAfterBreak="0">
     <w:nsid w:val="061801F7"/>
     <w:multiLevelType w:val="hybridMultilevel"/>
     <w:tmpl w:val="D8502B16"/>
@@ -486,7 +2221,7 @@
       </w:pPr>
     </w:lvl>
   </w:abstractNum>
-  <w:abstractNum w:abstractNumId="3" w15:restartNumberingAfterBreak="0">
+  <w:abstractNum w:abstractNumId="4" w15:restartNumberingAfterBreak="0">
     <w:nsid w:val="06B31EFD"/>
     <w:multiLevelType w:val="hybridMultilevel"/>
     <w:tmpl w:val="15B40622"/>
@@ -575,7 +2310,7 @@
       </w:pPr>
     </w:lvl>
   </w:abstractNum>
-  <w:abstractNum w:abstractNumId="4" w15:restartNumberingAfterBreak="0">
+  <w:abstractNum w:abstractNumId="5" w15:restartNumberingAfterBreak="0">
     <w:nsid w:val="15B45F69"/>
     <w:multiLevelType w:val="hybridMultilevel"/>
     <w:tmpl w:val="2C783BE4"/>
@@ -664,7 +2399,7 @@
       </w:pPr>
     </w:lvl>
   </w:abstractNum>
-  <w:abstractNum w:abstractNumId="5" w15:restartNumberingAfterBreak="0">
+  <w:abstractNum w:abstractNumId="6" w15:restartNumberingAfterBreak="0">
     <w:nsid w:val="1A03289C"/>
     <w:multiLevelType w:val="hybridMultilevel"/>
     <w:tmpl w:val="69D81724"/>
@@ -753,7 +2488,7 @@
       </w:pPr>
     </w:lvl>
   </w:abstractNum>
-  <w:abstractNum w:abstractNumId="6" w15:restartNumberingAfterBreak="0">
+  <w:abstractNum w:abstractNumId="7" w15:restartNumberingAfterBreak="0">
     <w:nsid w:val="2EF77E72"/>
     <w:multiLevelType w:val="multilevel"/>
     <w:tmpl w:val="1E94550C"/>
@@ -874,7 +2609,7 @@
       </w:rPr>
     </w:lvl>
   </w:abstractNum>
-  <w:abstractNum w:abstractNumId="7" w15:restartNumberingAfterBreak="0">
+  <w:abstractNum w:abstractNumId="8" w15:restartNumberingAfterBreak="0">
     <w:nsid w:val="4CDD7CBF"/>
     <w:multiLevelType w:val="hybridMultilevel"/>
     <w:tmpl w:val="53509150"/>
@@ -967,24 +2702,27 @@
     <w:abstractNumId w:val="1"/>
   </w:num>
   <w:num w:numId="2" w16cid:durableId="316883733">
+    <w:abstractNumId w:val="6"/>
+  </w:num>
+  <w:num w:numId="3" w16cid:durableId="1854881748">
+    <w:abstractNumId w:val="4"/>
+  </w:num>
+  <w:num w:numId="4" w16cid:durableId="666638499">
+    <w:abstractNumId w:val="8"/>
+  </w:num>
+  <w:num w:numId="5" w16cid:durableId="1622423365">
     <w:abstractNumId w:val="5"/>
   </w:num>
-  <w:num w:numId="3" w16cid:durableId="1854881748">
-    <w:abstractNumId w:val="3"/>
-  </w:num>
-  <w:num w:numId="4" w16cid:durableId="666638499">
+  <w:num w:numId="6" w16cid:durableId="1390349494">
     <w:abstractNumId w:val="7"/>
-  </w:num>
-  <w:num w:numId="5" w16cid:durableId="1622423365">
-    <w:abstractNumId w:val="4"/>
-  </w:num>
-  <w:num w:numId="6" w16cid:durableId="1390349494">
-    <w:abstractNumId w:val="6"/>
   </w:num>
   <w:num w:numId="7" w16cid:durableId="375737341">
     <w:abstractNumId w:val="0"/>
   </w:num>
   <w:num w:numId="8" w16cid:durableId="1022634419">
+    <w:abstractNumId w:val="3"/>
+  </w:num>
+  <w:num w:numId="9" w16cid:durableId="1157309068">
     <w:abstractNumId w:val="2"/>
   </w:num>
 </w:numbering>
@@ -1755,6 +3493,27 @@
       <w:szCs w:val="20"/>
     </w:rPr>
   </w:style>
+  <w:style w:type="paragraph" w:styleId="Header">
+    <w:name w:val="header"/>
+    <w:basedOn w:val="Normal"/>
+    <w:link w:val="HeaderChar"/>
+    <w:uiPriority w:val="99"/>
+    <w:unhideWhenUsed/>
+    <w:rsid w:val="00CF7485"/>
+    <w:pPr>
+      <w:tabs>
+        <w:tab w:val="center" w:pos="4680"/>
+        <w:tab w:val="right" w:pos="9360"/>
+      </w:tabs>
+    </w:pPr>
+  </w:style>
+  <w:style w:type="character" w:customStyle="1" w:styleId="HeaderChar">
+    <w:name w:val="Header Char"/>
+    <w:basedOn w:val="DefaultParagraphFont"/>
+    <w:link w:val="Header"/>
+    <w:uiPriority w:val="99"/>
+    <w:rsid w:val="00CF7485"/>
+  </w:style>
 </w:styles>
 </file>
 

</xml_diff>